<commit_message>
suivi d'avance du projet
</commit_message>
<xml_diff>
--- a/suivi_d'avancement_de_projet.docx
+++ b/suivi_d'avancement_de_projet.docx
@@ -34,7 +34,7 @@
           <w:u w:val="single"/>
           <w:rtl w:val="0"/>
         </w:rPr>
-        <w:t xml:space="preserve">MEMBRES DU GROUPE PRÉSENT EN PHYSIQUE</w:t>
+        <w:t xml:space="preserve">Travail d’Axel</w:t>
       </w:r>
     </w:p>
     <w:p>
@@ -54,8 +54,8 @@
         <w:spacing w:after="0" w:before="0" w:line="276" w:lineRule="auto"/>
         <w:ind w:left="0" w:right="0" w:firstLine="0"/>
         <w:rPr>
-          <w:sz w:val="20"/>
-          <w:szCs w:val="20"/>
+          <w:sz w:val="30"/>
+          <w:szCs w:val="30"/>
         </w:rPr>
       </w:pPr>
       <w:r>
@@ -81,17 +81,288 @@
         <w:spacing w:after="0" w:before="0" w:line="276" w:lineRule="auto"/>
         <w:ind w:left="0" w:right="0" w:firstLine="0"/>
         <w:rPr>
-          <w:sz w:val="20"/>
-          <w:szCs w:val="20"/>
-        </w:rPr>
-      </w:pPr>
-      <w:r>
-        <w:rPr>
-          <w:sz w:val="20"/>
-          <w:szCs w:val="20"/>
-          <w:rtl w:val="0"/>
-        </w:rPr>
-        <w:t xml:space="preserve">Membres : Axel Nave, Tom Balden, Wilbens Polisca, Noaim Mallard</w:t>
+          <w:i w:val="1"/>
+          <w:sz w:val="26"/>
+          <w:szCs w:val="26"/>
+        </w:rPr>
+      </w:pPr>
+      <w:r>
+        <w:rPr>
+          <w:i w:val="1"/>
+          <w:sz w:val="26"/>
+          <w:szCs w:val="26"/>
+          <w:rtl w:val="0"/>
+        </w:rPr>
+        <w:t xml:space="preserve">27 Mai 2025</w:t>
+      </w:r>
+    </w:p>
+    <w:p>
+      <w:pPr>
+        <w:keepNext w:val="0"/>
+        <w:keepLines w:val="0"/>
+        <w:pageBreakBefore w:val="0"/>
+        <w:widowControl w:val="1"/>
+        <w:numPr>
+          <w:ilvl w:val="0"/>
+          <w:numId w:val="2"/>
+        </w:numPr>
+        <w:pBdr>
+          <w:top w:space="0" w:sz="0" w:val="nil"/>
+          <w:left w:space="0" w:sz="0" w:val="nil"/>
+          <w:bottom w:space="0" w:sz="0" w:val="nil"/>
+          <w:right w:space="0" w:sz="0" w:val="nil"/>
+          <w:between w:space="0" w:sz="0" w:val="nil"/>
+        </w:pBdr>
+        <w:shd w:fill="auto" w:val="clear"/>
+        <w:spacing w:after="0" w:before="0" w:line="276" w:lineRule="auto"/>
+        <w:ind w:left="720" w:right="0" w:hanging="360"/>
+        <w:rPr/>
+      </w:pPr>
+      <w:r>
+        <w:rPr>
+          <w:rtl w:val="0"/>
+        </w:rPr>
+        <w:t xml:space="preserve">Répartition des groupes pour les applications</w:t>
+      </w:r>
+    </w:p>
+    <w:p>
+      <w:pPr>
+        <w:numPr>
+          <w:ilvl w:val="0"/>
+          <w:numId w:val="2"/>
+        </w:numPr>
+        <w:ind w:left="720" w:hanging="360"/>
+      </w:pPr>
+      <w:r>
+        <w:rPr>
+          <w:rtl w:val="0"/>
+        </w:rPr>
+        <w:t xml:space="preserve">Travail sur l’application 2</w:t>
+      </w:r>
+    </w:p>
+    <w:p>
+      <w:pPr>
+        <w:keepNext w:val="0"/>
+        <w:keepLines w:val="0"/>
+        <w:pageBreakBefore w:val="0"/>
+        <w:widowControl w:val="1"/>
+        <w:numPr>
+          <w:ilvl w:val="0"/>
+          <w:numId w:val="2"/>
+        </w:numPr>
+        <w:pBdr>
+          <w:top w:space="0" w:sz="0" w:val="nil"/>
+          <w:left w:space="0" w:sz="0" w:val="nil"/>
+          <w:bottom w:space="0" w:sz="0" w:val="nil"/>
+          <w:right w:space="0" w:sz="0" w:val="nil"/>
+          <w:between w:space="0" w:sz="0" w:val="nil"/>
+        </w:pBdr>
+        <w:shd w:fill="auto" w:val="clear"/>
+        <w:spacing w:after="0" w:before="0" w:line="276" w:lineRule="auto"/>
+        <w:ind w:left="720" w:right="0" w:hanging="360"/>
+        <w:rPr>
+          <w:u w:val="none"/>
+        </w:rPr>
+      </w:pPr>
+      <w:r>
+        <w:rPr>
+          <w:rtl w:val="0"/>
+        </w:rPr>
+        <w:t xml:space="preserve">Trouver le nom d’entreprise (LogiMax)</w:t>
+      </w:r>
+    </w:p>
+    <w:p>
+      <w:pPr>
+        <w:keepNext w:val="0"/>
+        <w:keepLines w:val="0"/>
+        <w:pageBreakBefore w:val="0"/>
+        <w:widowControl w:val="1"/>
+        <w:numPr>
+          <w:ilvl w:val="0"/>
+          <w:numId w:val="2"/>
+        </w:numPr>
+        <w:pBdr>
+          <w:top w:space="0" w:sz="0" w:val="nil"/>
+          <w:left w:space="0" w:sz="0" w:val="nil"/>
+          <w:bottom w:space="0" w:sz="0" w:val="nil"/>
+          <w:right w:space="0" w:sz="0" w:val="nil"/>
+          <w:between w:space="0" w:sz="0" w:val="nil"/>
+        </w:pBdr>
+        <w:shd w:fill="auto" w:val="clear"/>
+        <w:spacing w:after="0" w:before="0" w:line="276" w:lineRule="auto"/>
+        <w:ind w:left="720" w:right="0" w:hanging="360"/>
+        <w:rPr>
+          <w:u w:val="none"/>
+        </w:rPr>
+      </w:pPr>
+      <w:r>
+        <w:rPr>
+          <w:rtl w:val="0"/>
+        </w:rPr>
+        <w:t xml:space="preserve">Trouver le nom du magasin (Maxi Market)</w:t>
+      </w:r>
+      <w:r>
+        <w:rPr>
+          <w:rtl w:val="0"/>
+        </w:rPr>
+      </w:r>
+    </w:p>
+    <w:p>
+      <w:pPr>
+        <w:keepNext w:val="0"/>
+        <w:keepLines w:val="0"/>
+        <w:pageBreakBefore w:val="0"/>
+        <w:widowControl w:val="1"/>
+        <w:numPr>
+          <w:ilvl w:val="0"/>
+          <w:numId w:val="2"/>
+        </w:numPr>
+        <w:pBdr>
+          <w:top w:space="0" w:sz="0" w:val="nil"/>
+          <w:left w:space="0" w:sz="0" w:val="nil"/>
+          <w:bottom w:space="0" w:sz="0" w:val="nil"/>
+          <w:right w:space="0" w:sz="0" w:val="nil"/>
+          <w:between w:space="0" w:sz="0" w:val="nil"/>
+        </w:pBdr>
+        <w:shd w:fill="auto" w:val="clear"/>
+        <w:spacing w:after="0" w:before="0" w:line="276" w:lineRule="auto"/>
+        <w:ind w:left="720" w:right="0" w:hanging="360"/>
+        <w:rPr/>
+      </w:pPr>
+      <w:r>
+        <w:rPr>
+          <w:rtl w:val="0"/>
+        </w:rPr>
+        <w:t xml:space="preserve">Configuration du GitHub sur le PC des membres du groupe (Windows)</w:t>
+      </w:r>
+    </w:p>
+    <w:p>
+      <w:pPr>
+        <w:keepNext w:val="0"/>
+        <w:keepLines w:val="0"/>
+        <w:pageBreakBefore w:val="0"/>
+        <w:widowControl w:val="1"/>
+        <w:numPr>
+          <w:ilvl w:val="0"/>
+          <w:numId w:val="2"/>
+        </w:numPr>
+        <w:pBdr>
+          <w:top w:space="0" w:sz="0" w:val="nil"/>
+          <w:left w:space="0" w:sz="0" w:val="nil"/>
+          <w:bottom w:space="0" w:sz="0" w:val="nil"/>
+          <w:right w:space="0" w:sz="0" w:val="nil"/>
+          <w:between w:space="0" w:sz="0" w:val="nil"/>
+        </w:pBdr>
+        <w:shd w:fill="auto" w:val="clear"/>
+        <w:spacing w:after="0" w:before="0" w:line="276" w:lineRule="auto"/>
+        <w:ind w:left="720" w:right="0" w:hanging="360"/>
+        <w:rPr/>
+      </w:pPr>
+      <w:r>
+        <w:rPr>
+          <w:rtl w:val="0"/>
+        </w:rPr>
+        <w:t xml:space="preserve">Création des Tokens pour les membres du groupe (Windows)</w:t>
+      </w:r>
+    </w:p>
+    <w:p>
+      <w:pPr>
+        <w:keepNext w:val="0"/>
+        <w:keepLines w:val="0"/>
+        <w:pageBreakBefore w:val="0"/>
+        <w:widowControl w:val="1"/>
+        <w:numPr>
+          <w:ilvl w:val="0"/>
+          <w:numId w:val="2"/>
+        </w:numPr>
+        <w:pBdr>
+          <w:top w:space="0" w:sz="0" w:val="nil"/>
+          <w:left w:space="0" w:sz="0" w:val="nil"/>
+          <w:bottom w:space="0" w:sz="0" w:val="nil"/>
+          <w:right w:space="0" w:sz="0" w:val="nil"/>
+          <w:between w:space="0" w:sz="0" w:val="nil"/>
+        </w:pBdr>
+        <w:shd w:fill="auto" w:val="clear"/>
+        <w:spacing w:after="0" w:before="0" w:line="276" w:lineRule="auto"/>
+        <w:ind w:left="720" w:right="0" w:hanging="360"/>
+        <w:rPr>
+          <w:u w:val="none"/>
+        </w:rPr>
+      </w:pPr>
+      <w:r>
+        <w:rPr>
+          <w:rtl w:val="0"/>
+        </w:rPr>
+        <w:t xml:space="preserve">Réalisation du compte rendu de l’avancement du projet</w:t>
+      </w:r>
+    </w:p>
+    <w:p>
+      <w:pPr>
+        <w:keepNext w:val="0"/>
+        <w:keepLines w:val="0"/>
+        <w:pageBreakBefore w:val="0"/>
+        <w:widowControl w:val="1"/>
+        <w:pBdr>
+          <w:top w:space="0" w:sz="0" w:val="nil"/>
+          <w:left w:space="0" w:sz="0" w:val="nil"/>
+          <w:bottom w:space="0" w:sz="0" w:val="nil"/>
+          <w:right w:space="0" w:sz="0" w:val="nil"/>
+          <w:between w:space="0" w:sz="0" w:val="nil"/>
+        </w:pBdr>
+        <w:shd w:fill="auto" w:val="clear"/>
+        <w:spacing w:after="0" w:before="0" w:line="276" w:lineRule="auto"/>
+        <w:ind w:right="0"/>
+        <w:rPr/>
+      </w:pPr>
+      <w:r>
+        <w:rPr>
+          <w:rtl w:val="0"/>
+        </w:rPr>
+      </w:r>
+    </w:p>
+    <w:p>
+      <w:pPr>
+        <w:rPr>
+          <w:i w:val="1"/>
+        </w:rPr>
+      </w:pPr>
+      <w:r>
+        <w:rPr>
+          <w:i w:val="1"/>
+          <w:sz w:val="26"/>
+          <w:szCs w:val="26"/>
+          <w:rtl w:val="0"/>
+        </w:rPr>
+        <w:t xml:space="preserve">10 juin 2025</w:t>
+      </w:r>
+      <w:r>
+        <w:rPr>
+          <w:rtl w:val="0"/>
+        </w:rPr>
+      </w:r>
+    </w:p>
+    <w:p>
+      <w:pPr>
+        <w:numPr>
+          <w:ilvl w:val="0"/>
+          <w:numId w:val="1"/>
+        </w:numPr>
+        <w:ind w:left="720" w:hanging="360"/>
+        <w:rPr>
+          <w:sz w:val="18"/>
+          <w:szCs w:val="18"/>
+        </w:rPr>
+      </w:pPr>
+      <w:r>
+        <w:rPr>
+          <w:rtl w:val="0"/>
+        </w:rPr>
+        <w:t xml:space="preserve">Travail collaboratif sur la première application</w:t>
+      </w:r>
+      <w:r>
+        <w:rPr>
+          <w:rtl w:val="0"/>
+        </w:rPr>
       </w:r>
     </w:p>
     <w:p>
@@ -111,91 +382,14 @@
         <w:spacing w:after="0" w:before="0" w:line="276" w:lineRule="auto"/>
         <w:ind w:left="0" w:right="0" w:firstLine="0"/>
         <w:rPr>
-          <w:sz w:val="20"/>
-          <w:szCs w:val="20"/>
-        </w:rPr>
-      </w:pPr>
-      <w:r>
-        <w:rPr>
-          <w:sz w:val="20"/>
-          <w:szCs w:val="20"/>
-          <w:rtl w:val="0"/>
-        </w:rPr>
-        <w:t xml:space="preserve">—------------------------------------------------------------------------------------------------------------------------------------</w:t>
-      </w:r>
-    </w:p>
-    <w:p>
-      <w:pPr>
-        <w:keepNext w:val="0"/>
-        <w:keepLines w:val="0"/>
-        <w:pageBreakBefore w:val="0"/>
-        <w:widowControl w:val="1"/>
-        <w:pBdr>
-          <w:top w:space="0" w:sz="0" w:val="nil"/>
-          <w:left w:space="0" w:sz="0" w:val="nil"/>
-          <w:bottom w:space="0" w:sz="0" w:val="nil"/>
-          <w:right w:space="0" w:sz="0" w:val="nil"/>
-          <w:between w:space="0" w:sz="0" w:val="nil"/>
-        </w:pBdr>
-        <w:shd w:fill="auto" w:val="clear"/>
-        <w:spacing w:after="0" w:before="0" w:line="276" w:lineRule="auto"/>
-        <w:ind w:left="0" w:right="0" w:firstLine="0"/>
-        <w:rPr>
-          <w:sz w:val="20"/>
-          <w:szCs w:val="20"/>
-        </w:rPr>
-      </w:pPr>
-      <w:r>
-        <w:rPr>
-          <w:rtl w:val="0"/>
-        </w:rPr>
-      </w:r>
-    </w:p>
-    <w:p>
-      <w:pPr>
-        <w:keepNext w:val="0"/>
-        <w:keepLines w:val="0"/>
-        <w:pageBreakBefore w:val="0"/>
-        <w:widowControl w:val="1"/>
-        <w:pBdr>
-          <w:top w:space="0" w:sz="0" w:val="nil"/>
-          <w:left w:space="0" w:sz="0" w:val="nil"/>
-          <w:bottom w:space="0" w:sz="0" w:val="nil"/>
-          <w:right w:space="0" w:sz="0" w:val="nil"/>
-          <w:between w:space="0" w:sz="0" w:val="nil"/>
-        </w:pBdr>
-        <w:shd w:fill="auto" w:val="clear"/>
-        <w:spacing w:after="0" w:before="0" w:line="276" w:lineRule="auto"/>
-        <w:ind w:left="0" w:right="0" w:firstLine="0"/>
-        <w:rPr>
           <w:sz w:val="24"/>
           <w:szCs w:val="24"/>
         </w:rPr>
       </w:pPr>
       <w:r>
         <w:rPr>
-          <w:i w:val="1"/>
-          <w:sz w:val="26"/>
-          <w:szCs w:val="26"/>
-          <w:rtl w:val="0"/>
-        </w:rPr>
-        <w:t xml:space="preserve">27 Mai 2025</w:t>
-      </w:r>
-      <w:r>
-        <w:rPr>
-          <w:sz w:val="30"/>
-          <w:szCs w:val="30"/>
-          <w:rtl w:val="0"/>
-        </w:rPr>
-        <w:t xml:space="preserve"> — </w:t>
-      </w:r>
-      <w:r>
-        <w:rPr>
-          <w:sz w:val="24"/>
-          <w:szCs w:val="24"/>
-          <w:rtl w:val="0"/>
-        </w:rPr>
-        <w:t xml:space="preserve">Tous les membres du groupe sont présents sur place.</w:t>
+          <w:rtl w:val="0"/>
+        </w:rPr>
       </w:r>
     </w:p>
     <w:sectPr>
@@ -208,7 +402,234 @@
 </file>
 
 <file path=word/numbering.xml><?xml version="1.0" encoding="utf-8"?>
-<w:numbering xmlns:mc="http://schemas.openxmlformats.org/markup-compatibility/2006" xmlns:o="urn:schemas-microsoft-com:office:office" xmlns:r="http://schemas.openxmlformats.org/officeDocument/2006/relationships" xmlns:m="http://schemas.openxmlformats.org/officeDocument/2006/math" xmlns:v="urn:schemas-microsoft-com:vml" xmlns:wp="http://schemas.openxmlformats.org/drawingml/2006/wordprocessingDrawing" xmlns:w10="urn:schemas-microsoft-com:office:word" xmlns:w="http://schemas.openxmlformats.org/wordprocessingml/2006/main" xmlns:wne="http://schemas.microsoft.com/office/word/2006/wordml" xmlns:sl="http://schemas.openxmlformats.org/schemaLibrary/2006/main" xmlns:a="http://schemas.openxmlformats.org/drawingml/2006/main" xmlns:pic="http://schemas.openxmlformats.org/drawingml/2006/picture" xmlns:c="http://schemas.openxmlformats.org/drawingml/2006/chart" xmlns:lc="http://schemas.openxmlformats.org/drawingml/2006/lockedCanvas" xmlns:dgm="http://schemas.openxmlformats.org/drawingml/2006/diagram" xmlns:wps="http://schemas.microsoft.com/office/word/2010/wordprocessingShape" xmlns:wpg="http://schemas.microsoft.com/office/word/2010/wordprocessingGroup" xmlns:w14="http://schemas.microsoft.com/office/word/2010/wordml" xmlns:w15="http://schemas.microsoft.com/office/word/2012/wordml" xmlns:w16="http://schemas.microsoft.com/office/word/2018/wordml" xmlns:w16cex="http://schemas.microsoft.com/office/word/2018/wordml/cex" xmlns:w16cid="http://schemas.microsoft.com/office/word/2016/wordml/cid" xmlns="http://schemas.microsoft.com/office/tasks/2019/documenttasks" xmlns:cr="http://schemas.microsoft.com/office/comments/2020/reactions"/>
+<w:numbering xmlns:mc="http://schemas.openxmlformats.org/markup-compatibility/2006" xmlns:o="urn:schemas-microsoft-com:office:office" xmlns:r="http://schemas.openxmlformats.org/officeDocument/2006/relationships" xmlns:m="http://schemas.openxmlformats.org/officeDocument/2006/math" xmlns:v="urn:schemas-microsoft-com:vml" xmlns:wp="http://schemas.openxmlformats.org/drawingml/2006/wordprocessingDrawing" xmlns:w10="urn:schemas-microsoft-com:office:word" xmlns:w="http://schemas.openxmlformats.org/wordprocessingml/2006/main" xmlns:wne="http://schemas.microsoft.com/office/word/2006/wordml" xmlns:sl="http://schemas.openxmlformats.org/schemaLibrary/2006/main" xmlns:a="http://schemas.openxmlformats.org/drawingml/2006/main" xmlns:pic="http://schemas.openxmlformats.org/drawingml/2006/picture" xmlns:c="http://schemas.openxmlformats.org/drawingml/2006/chart" xmlns:lc="http://schemas.openxmlformats.org/drawingml/2006/lockedCanvas" xmlns:dgm="http://schemas.openxmlformats.org/drawingml/2006/diagram" xmlns:wps="http://schemas.microsoft.com/office/word/2010/wordprocessingShape" xmlns:wpg="http://schemas.microsoft.com/office/word/2010/wordprocessingGroup" xmlns:w14="http://schemas.microsoft.com/office/word/2010/wordml" xmlns:w15="http://schemas.microsoft.com/office/word/2012/wordml" xmlns:w16="http://schemas.microsoft.com/office/word/2018/wordml" xmlns:w16cex="http://schemas.microsoft.com/office/word/2018/wordml/cex" xmlns:w16cid="http://schemas.microsoft.com/office/word/2016/wordml/cid" xmlns="http://schemas.microsoft.com/office/tasks/2019/documenttasks" xmlns:cr="http://schemas.microsoft.com/office/comments/2020/reactions">
+  <w:abstractNum w:abstractNumId="1">
+    <w:lvl w:ilvl="0">
+      <w:start w:val="1"/>
+      <w:numFmt w:val="bullet"/>
+      <w:lvlText w:val="-"/>
+      <w:lvlJc w:val="left"/>
+      <w:pPr>
+        <w:ind w:left="720" w:hanging="360"/>
+      </w:pPr>
+      <w:rPr>
+        <w:u w:val="none"/>
+      </w:rPr>
+    </w:lvl>
+    <w:lvl w:ilvl="1">
+      <w:start w:val="1"/>
+      <w:numFmt w:val="bullet"/>
+      <w:lvlText w:val="-"/>
+      <w:lvlJc w:val="left"/>
+      <w:pPr>
+        <w:ind w:left="1440" w:hanging="360"/>
+      </w:pPr>
+      <w:rPr>
+        <w:u w:val="none"/>
+      </w:rPr>
+    </w:lvl>
+    <w:lvl w:ilvl="2">
+      <w:start w:val="1"/>
+      <w:numFmt w:val="bullet"/>
+      <w:lvlText w:val="-"/>
+      <w:lvlJc w:val="left"/>
+      <w:pPr>
+        <w:ind w:left="2160" w:hanging="360"/>
+      </w:pPr>
+      <w:rPr>
+        <w:u w:val="none"/>
+      </w:rPr>
+    </w:lvl>
+    <w:lvl w:ilvl="3">
+      <w:start w:val="1"/>
+      <w:numFmt w:val="bullet"/>
+      <w:lvlText w:val="-"/>
+      <w:lvlJc w:val="left"/>
+      <w:pPr>
+        <w:ind w:left="2880" w:hanging="360"/>
+      </w:pPr>
+      <w:rPr>
+        <w:u w:val="none"/>
+      </w:rPr>
+    </w:lvl>
+    <w:lvl w:ilvl="4">
+      <w:start w:val="1"/>
+      <w:numFmt w:val="bullet"/>
+      <w:lvlText w:val="-"/>
+      <w:lvlJc w:val="left"/>
+      <w:pPr>
+        <w:ind w:left="3600" w:hanging="360"/>
+      </w:pPr>
+      <w:rPr>
+        <w:u w:val="none"/>
+      </w:rPr>
+    </w:lvl>
+    <w:lvl w:ilvl="5">
+      <w:start w:val="1"/>
+      <w:numFmt w:val="bullet"/>
+      <w:lvlText w:val="-"/>
+      <w:lvlJc w:val="left"/>
+      <w:pPr>
+        <w:ind w:left="4320" w:hanging="360"/>
+      </w:pPr>
+      <w:rPr>
+        <w:u w:val="none"/>
+      </w:rPr>
+    </w:lvl>
+    <w:lvl w:ilvl="6">
+      <w:start w:val="1"/>
+      <w:numFmt w:val="bullet"/>
+      <w:lvlText w:val="-"/>
+      <w:lvlJc w:val="left"/>
+      <w:pPr>
+        <w:ind w:left="5040" w:hanging="360"/>
+      </w:pPr>
+      <w:rPr>
+        <w:u w:val="none"/>
+      </w:rPr>
+    </w:lvl>
+    <w:lvl w:ilvl="7">
+      <w:start w:val="1"/>
+      <w:numFmt w:val="bullet"/>
+      <w:lvlText w:val="-"/>
+      <w:lvlJc w:val="left"/>
+      <w:pPr>
+        <w:ind w:left="5760" w:hanging="360"/>
+      </w:pPr>
+      <w:rPr>
+        <w:u w:val="none"/>
+      </w:rPr>
+    </w:lvl>
+    <w:lvl w:ilvl="8">
+      <w:start w:val="1"/>
+      <w:numFmt w:val="bullet"/>
+      <w:lvlText w:val="-"/>
+      <w:lvlJc w:val="left"/>
+      <w:pPr>
+        <w:ind w:left="6480" w:hanging="360"/>
+      </w:pPr>
+      <w:rPr>
+        <w:u w:val="none"/>
+      </w:rPr>
+    </w:lvl>
+  </w:abstractNum>
+  <w:abstractNum w:abstractNumId="2">
+    <w:lvl w:ilvl="0">
+      <w:start w:val="1"/>
+      <w:numFmt w:val="bullet"/>
+      <w:lvlText w:val="-"/>
+      <w:lvlJc w:val="left"/>
+      <w:pPr>
+        <w:ind w:left="720" w:hanging="360"/>
+      </w:pPr>
+      <w:rPr>
+        <w:u w:val="none"/>
+      </w:rPr>
+    </w:lvl>
+    <w:lvl w:ilvl="1">
+      <w:start w:val="1"/>
+      <w:numFmt w:val="bullet"/>
+      <w:lvlText w:val="-"/>
+      <w:lvlJc w:val="left"/>
+      <w:pPr>
+        <w:ind w:left="1440" w:hanging="360"/>
+      </w:pPr>
+      <w:rPr>
+        <w:u w:val="none"/>
+      </w:rPr>
+    </w:lvl>
+    <w:lvl w:ilvl="2">
+      <w:start w:val="1"/>
+      <w:numFmt w:val="bullet"/>
+      <w:lvlText w:val="-"/>
+      <w:lvlJc w:val="left"/>
+      <w:pPr>
+        <w:ind w:left="2160" w:hanging="360"/>
+      </w:pPr>
+      <w:rPr>
+        <w:u w:val="none"/>
+      </w:rPr>
+    </w:lvl>
+    <w:lvl w:ilvl="3">
+      <w:start w:val="1"/>
+      <w:numFmt w:val="bullet"/>
+      <w:lvlText w:val="-"/>
+      <w:lvlJc w:val="left"/>
+      <w:pPr>
+        <w:ind w:left="2880" w:hanging="360"/>
+      </w:pPr>
+      <w:rPr>
+        <w:u w:val="none"/>
+      </w:rPr>
+    </w:lvl>
+    <w:lvl w:ilvl="4">
+      <w:start w:val="1"/>
+      <w:numFmt w:val="bullet"/>
+      <w:lvlText w:val="-"/>
+      <w:lvlJc w:val="left"/>
+      <w:pPr>
+        <w:ind w:left="3600" w:hanging="360"/>
+      </w:pPr>
+      <w:rPr>
+        <w:u w:val="none"/>
+      </w:rPr>
+    </w:lvl>
+    <w:lvl w:ilvl="5">
+      <w:start w:val="1"/>
+      <w:numFmt w:val="bullet"/>
+      <w:lvlText w:val="-"/>
+      <w:lvlJc w:val="left"/>
+      <w:pPr>
+        <w:ind w:left="4320" w:hanging="360"/>
+      </w:pPr>
+      <w:rPr>
+        <w:u w:val="none"/>
+      </w:rPr>
+    </w:lvl>
+    <w:lvl w:ilvl="6">
+      <w:start w:val="1"/>
+      <w:numFmt w:val="bullet"/>
+      <w:lvlText w:val="-"/>
+      <w:lvlJc w:val="left"/>
+      <w:pPr>
+        <w:ind w:left="5040" w:hanging="360"/>
+      </w:pPr>
+      <w:rPr>
+        <w:u w:val="none"/>
+      </w:rPr>
+    </w:lvl>
+    <w:lvl w:ilvl="7">
+      <w:start w:val="1"/>
+      <w:numFmt w:val="bullet"/>
+      <w:lvlText w:val="-"/>
+      <w:lvlJc w:val="left"/>
+      <w:pPr>
+        <w:ind w:left="5760" w:hanging="360"/>
+      </w:pPr>
+      <w:rPr>
+        <w:u w:val="none"/>
+      </w:rPr>
+    </w:lvl>
+    <w:lvl w:ilvl="8">
+      <w:start w:val="1"/>
+      <w:numFmt w:val="bullet"/>
+      <w:lvlText w:val="-"/>
+      <w:lvlJc w:val="left"/>
+      <w:pPr>
+        <w:ind w:left="6480" w:hanging="360"/>
+      </w:pPr>
+      <w:rPr>
+        <w:u w:val="none"/>
+      </w:rPr>
+    </w:lvl>
+  </w:abstractNum>
+  <w:num w:numId="1">
+    <w:abstractNumId w:val="1"/>
+  </w:num>
+  <w:num w:numId="2">
+    <w:abstractNumId w:val="2"/>
+  </w:num>
+</w:numbering>
 </file>
 
 <file path=word/styles.xml><?xml version="1.0" encoding="utf-8"?>
@@ -232,7 +653,7 @@
     <w:name w:val="normal"/>
   </w:style>
   <w:style w:type="table" w:styleId="TableNormal" w:default="1">
-    <w:name w:val="Table Normal"/>
+    <w:name w:val="TableNormal"/>
   </w:style>
   <w:style w:type="paragraph" w:styleId="Heading1">
     <w:name w:val="heading 1"/>

</xml_diff>